<commit_message>
Update PMSM Drive Report for pmsm_drive_1
Hysteresis current control PMSM drive simulation is updated.
*PI controller is tuned by using manual tuning method. (P:1.25, I:1.0)
*Other PID tuning methods are researching, will try.
*Tm load torque is set as constant 10Nm.
*Hysteresis band of sim. is added.
</commit_message>
<xml_diff>
--- a/PMSM Drive/PMSM Drive Report.docx
+++ b/PMSM Drive/PMSM Drive Report.docx
@@ -771,273 +771,51 @@
       <w:pPr>
         <w:rPr>
           <w:b/>
-          <w:lang w:val="tr-TR"/>
-        </w:rPr>
-      </w:pPr>
-      <w:proofErr w:type="spellStart"/>
-      <w:r>
-        <w:rPr>
-          <w:b/>
-          <w:lang w:val="tr-TR"/>
-        </w:rPr>
-        <w:t>Pmsm</w:t>
-      </w:r>
-      <w:proofErr w:type="spellEnd"/>
-      <w:r>
-        <w:rPr>
-          <w:b/>
-          <w:lang w:val="tr-TR"/>
-        </w:rPr>
-        <w:t>_</w:t>
-      </w:r>
-      <w:proofErr w:type="spellStart"/>
-      <w:r>
-        <w:rPr>
-          <w:b/>
-          <w:lang w:val="tr-TR"/>
-        </w:rPr>
-        <w:t>drive</w:t>
-      </w:r>
-      <w:proofErr w:type="spellEnd"/>
-      <w:r>
-        <w:rPr>
-          <w:b/>
-          <w:lang w:val="tr-TR"/>
-        </w:rPr>
-        <w:t>_2.</w:t>
-      </w:r>
-      <w:proofErr w:type="spellStart"/>
-      <w:r>
-        <w:rPr>
-          <w:b/>
-          <w:lang w:val="tr-TR"/>
-        </w:rPr>
-        <w:t>slx</w:t>
-      </w:r>
-      <w:proofErr w:type="spellEnd"/>
-      <w:r>
-        <w:rPr>
-          <w:b/>
-          <w:lang w:val="tr-TR"/>
-        </w:rPr>
-        <w:t xml:space="preserve"> is </w:t>
-      </w:r>
-      <w:proofErr w:type="spellStart"/>
-      <w:r>
-        <w:rPr>
-          <w:b/>
-          <w:lang w:val="tr-TR"/>
-        </w:rPr>
-        <w:t>designed</w:t>
-      </w:r>
-      <w:proofErr w:type="spellEnd"/>
-      <w:r>
-        <w:rPr>
-          <w:b/>
-          <w:lang w:val="tr-TR"/>
-        </w:rPr>
-        <w:t xml:space="preserve"> </w:t>
-      </w:r>
-      <w:proofErr w:type="spellStart"/>
-      <w:r>
-        <w:rPr>
-          <w:b/>
-          <w:lang w:val="tr-TR"/>
-        </w:rPr>
-        <w:t>based</w:t>
-      </w:r>
-      <w:proofErr w:type="spellEnd"/>
-      <w:r>
-        <w:rPr>
-          <w:b/>
-          <w:lang w:val="tr-TR"/>
-        </w:rPr>
-        <w:t xml:space="preserve"> on </w:t>
-      </w:r>
-      <w:proofErr w:type="spellStart"/>
-      <w:r>
-        <w:rPr>
-          <w:b/>
-          <w:lang w:val="tr-TR"/>
-        </w:rPr>
-        <w:t>vector</w:t>
-      </w:r>
-      <w:proofErr w:type="spellEnd"/>
-      <w:r>
-        <w:rPr>
-          <w:b/>
-          <w:lang w:val="tr-TR"/>
-        </w:rPr>
-        <w:t xml:space="preserve"> </w:t>
-      </w:r>
-      <w:proofErr w:type="spellStart"/>
-      <w:r>
-        <w:rPr>
-          <w:b/>
-          <w:lang w:val="tr-TR"/>
-        </w:rPr>
-        <w:t>control</w:t>
-      </w:r>
-      <w:proofErr w:type="spellEnd"/>
-      <w:r>
-        <w:rPr>
-          <w:b/>
-          <w:lang w:val="tr-TR"/>
-        </w:rPr>
-        <w:t xml:space="preserve"> </w:t>
-      </w:r>
-      <w:proofErr w:type="spellStart"/>
-      <w:r>
-        <w:rPr>
-          <w:b/>
-          <w:lang w:val="tr-TR"/>
-        </w:rPr>
-        <w:t>below</w:t>
-      </w:r>
-      <w:proofErr w:type="spellEnd"/>
-      <w:r>
-        <w:rPr>
-          <w:b/>
-          <w:lang w:val="tr-TR"/>
-        </w:rPr>
-        <w:t xml:space="preserve">. </w:t>
-      </w:r>
-    </w:p>
-    <w:p>
-      <w:pPr>
-        <w:rPr>
-          <w:b/>
           <w:sz w:val="24"/>
           <w:szCs w:val="24"/>
           <w:lang w:val="tr-TR"/>
         </w:rPr>
       </w:pPr>
-      <w:r>
-        <w:rPr>
-          <w:b/>
-          <w:noProof/>
+    </w:p>
+    <w:p>
+      <w:pPr>
+        <w:rPr>
+          <w:b/>
           <w:sz w:val="24"/>
           <w:szCs w:val="24"/>
-          <w:lang w:val="tr-TR" w:eastAsia="tr-TR"/>
-        </w:rPr>
-        <w:drawing>
-          <wp:inline distT="0" distB="0" distL="0" distR="0">
-            <wp:extent cx="2775548" cy="1840675"/>
-            <wp:effectExtent l="19050" t="0" r="5752" b="0"/>
-            <wp:docPr id="28" name="Resim 28"/>
-            <wp:cNvGraphicFramePr>
-              <a:graphicFrameLocks xmlns:a="http://schemas.openxmlformats.org/drawingml/2006/main" noChangeAspect="1"/>
-            </wp:cNvGraphicFramePr>
-            <a:graphic xmlns:a="http://schemas.openxmlformats.org/drawingml/2006/main">
-              <a:graphicData uri="http://schemas.openxmlformats.org/drawingml/2006/picture">
-                <pic:pic xmlns:pic="http://schemas.openxmlformats.org/drawingml/2006/picture">
-                  <pic:nvPicPr>
-                    <pic:cNvPr id="0" name="Picture 28"/>
-                    <pic:cNvPicPr>
-                      <a:picLocks noChangeAspect="1" noChangeArrowheads="1"/>
-                    </pic:cNvPicPr>
-                  </pic:nvPicPr>
-                  <pic:blipFill>
-                    <a:blip r:embed="rId9" cstate="print"/>
-                    <a:srcRect/>
-                    <a:stretch>
-                      <a:fillRect/>
-                    </a:stretch>
-                  </pic:blipFill>
-                  <pic:spPr bwMode="auto">
-                    <a:xfrm>
-                      <a:off x="0" y="0"/>
-                      <a:ext cx="2775278" cy="1840496"/>
-                    </a:xfrm>
-                    <a:prstGeom prst="rect">
-                      <a:avLst/>
-                    </a:prstGeom>
-                    <a:noFill/>
-                    <a:ln w="9525">
-                      <a:noFill/>
-                      <a:miter lim="800000"/>
-                      <a:headEnd/>
-                      <a:tailEnd/>
-                    </a:ln>
-                  </pic:spPr>
-                </pic:pic>
-              </a:graphicData>
-            </a:graphic>
-          </wp:inline>
-        </w:drawing>
-      </w:r>
-      <w:r>
+          <w:lang w:val="tr-TR"/>
+        </w:rPr>
+      </w:pPr>
+    </w:p>
+    <w:p>
+      <w:pPr>
         <w:rPr>
           <w:b/>
           <w:sz w:val="24"/>
           <w:szCs w:val="24"/>
           <w:lang w:val="tr-TR"/>
         </w:rPr>
-        <w:t xml:space="preserve"> </w:t>
-      </w:r>
-      <w:r>
+      </w:pPr>
+    </w:p>
+    <w:p>
+      <w:pPr>
         <w:rPr>
           <w:b/>
           <w:sz w:val="24"/>
           <w:szCs w:val="24"/>
           <w:lang w:val="tr-TR"/>
         </w:rPr>
-        <w:t xml:space="preserve"> </w:t>
-      </w:r>
-      <w:r>
-        <w:rPr>
-          <w:b/>
-          <w:noProof/>
+      </w:pPr>
+    </w:p>
+    <w:p>
+      <w:pPr>
+        <w:rPr>
+          <w:b/>
           <w:sz w:val="24"/>
           <w:szCs w:val="24"/>
-          <w:lang w:val="tr-TR" w:eastAsia="tr-TR"/>
-        </w:rPr>
-        <w:drawing>
-          <wp:inline distT="0" distB="0" distL="0" distR="0">
-            <wp:extent cx="2845888" cy="1849549"/>
-            <wp:effectExtent l="19050" t="0" r="0" b="0"/>
-            <wp:docPr id="31" name="Resim 31"/>
-            <wp:cNvGraphicFramePr>
-              <a:graphicFrameLocks xmlns:a="http://schemas.openxmlformats.org/drawingml/2006/main" noChangeAspect="1"/>
-            </wp:cNvGraphicFramePr>
-            <a:graphic xmlns:a="http://schemas.openxmlformats.org/drawingml/2006/main">
-              <a:graphicData uri="http://schemas.openxmlformats.org/drawingml/2006/picture">
-                <pic:pic xmlns:pic="http://schemas.openxmlformats.org/drawingml/2006/picture">
-                  <pic:nvPicPr>
-                    <pic:cNvPr id="0" name="Picture 31"/>
-                    <pic:cNvPicPr>
-                      <a:picLocks noChangeAspect="1" noChangeArrowheads="1"/>
-                    </pic:cNvPicPr>
-                  </pic:nvPicPr>
-                  <pic:blipFill>
-                    <a:blip r:embed="rId10" cstate="print"/>
-                    <a:srcRect/>
-                    <a:stretch>
-                      <a:fillRect/>
-                    </a:stretch>
-                  </pic:blipFill>
-                  <pic:spPr bwMode="auto">
-                    <a:xfrm>
-                      <a:off x="0" y="0"/>
-                      <a:ext cx="2855138" cy="1855561"/>
-                    </a:xfrm>
-                    <a:prstGeom prst="rect">
-                      <a:avLst/>
-                    </a:prstGeom>
-                    <a:noFill/>
-                    <a:ln w="9525">
-                      <a:noFill/>
-                      <a:miter lim="800000"/>
-                      <a:headEnd/>
-                      <a:tailEnd/>
-                    </a:ln>
-                  </pic:spPr>
-                </pic:pic>
-              </a:graphicData>
-            </a:graphic>
-          </wp:inline>
-        </w:drawing>
-      </w:r>
+          <w:lang w:val="tr-TR"/>
+        </w:rPr>
+      </w:pPr>
     </w:p>
     <w:p>
       <w:pPr>
@@ -1048,303 +826,45 @@
           <w:lang w:val="tr-TR"/>
         </w:rPr>
       </w:pPr>
-      <w:r>
-        <w:rPr>
-          <w:b/>
-          <w:noProof/>
+    </w:p>
+    <w:p>
+      <w:pPr>
+        <w:rPr>
+          <w:b/>
           <w:sz w:val="24"/>
           <w:szCs w:val="24"/>
-          <w:lang w:val="tr-TR" w:eastAsia="tr-TR"/>
+          <w:lang w:val="tr-TR"/>
+        </w:rPr>
+      </w:pPr>
+    </w:p>
+    <w:p>
+      <w:pPr>
+        <w:rPr>
+          <w:b/>
+          <w:sz w:val="24"/>
+          <w:szCs w:val="24"/>
+          <w:lang w:val="tr-TR"/>
+        </w:rPr>
+      </w:pPr>
+    </w:p>
+    <w:p>
+      <w:pPr>
+        <w:rPr>
+          <w:b/>
+          <w:sz w:val="24"/>
+          <w:szCs w:val="24"/>
+          <w:lang w:val="tr-TR"/>
+        </w:rPr>
+      </w:pPr>
+      <w:proofErr w:type="spellStart"/>
+      <w:r>
+        <w:rPr>
+          <w:b/>
+          <w:sz w:val="24"/>
+          <w:szCs w:val="24"/>
+          <w:lang w:val="tr-TR"/>
         </w:rPr>
         <w:lastRenderedPageBreak/>
-        <w:drawing>
-          <wp:inline distT="0" distB="0" distL="0" distR="0">
-            <wp:extent cx="2861953" cy="974075"/>
-            <wp:effectExtent l="19050" t="0" r="0" b="0"/>
-            <wp:docPr id="40" name="Resim 40"/>
-            <wp:cNvGraphicFramePr>
-              <a:graphicFrameLocks xmlns:a="http://schemas.openxmlformats.org/drawingml/2006/main" noChangeAspect="1"/>
-            </wp:cNvGraphicFramePr>
-            <a:graphic xmlns:a="http://schemas.openxmlformats.org/drawingml/2006/main">
-              <a:graphicData uri="http://schemas.openxmlformats.org/drawingml/2006/picture">
-                <pic:pic xmlns:pic="http://schemas.openxmlformats.org/drawingml/2006/picture">
-                  <pic:nvPicPr>
-                    <pic:cNvPr id="0" name="Picture 40"/>
-                    <pic:cNvPicPr>
-                      <a:picLocks noChangeAspect="1" noChangeArrowheads="1"/>
-                    </pic:cNvPicPr>
-                  </pic:nvPicPr>
-                  <pic:blipFill>
-                    <a:blip r:embed="rId11" cstate="print"/>
-                    <a:srcRect/>
-                    <a:stretch>
-                      <a:fillRect/>
-                    </a:stretch>
-                  </pic:blipFill>
-                  <pic:spPr bwMode="auto">
-                    <a:xfrm>
-                      <a:off x="0" y="0"/>
-                      <a:ext cx="2887273" cy="982693"/>
-                    </a:xfrm>
-                    <a:prstGeom prst="rect">
-                      <a:avLst/>
-                    </a:prstGeom>
-                    <a:noFill/>
-                    <a:ln w="9525">
-                      <a:noFill/>
-                      <a:miter lim="800000"/>
-                      <a:headEnd/>
-                      <a:tailEnd/>
-                    </a:ln>
-                  </pic:spPr>
-                </pic:pic>
-              </a:graphicData>
-            </a:graphic>
-          </wp:inline>
-        </w:drawing>
-      </w:r>
-      <w:r>
-        <w:rPr>
-          <w:b/>
-          <w:sz w:val="24"/>
-          <w:szCs w:val="24"/>
-          <w:lang w:val="tr-TR"/>
-        </w:rPr>
-        <w:t xml:space="preserve"> </w:t>
-      </w:r>
-      <w:r>
-        <w:rPr>
-          <w:b/>
-          <w:noProof/>
-          <w:sz w:val="24"/>
-          <w:szCs w:val="24"/>
-          <w:lang w:val="tr-TR" w:eastAsia="tr-TR"/>
-        </w:rPr>
-        <w:drawing>
-          <wp:inline distT="0" distB="0" distL="0" distR="0">
-            <wp:extent cx="2812420" cy="1270660"/>
-            <wp:effectExtent l="19050" t="0" r="6980" b="0"/>
-            <wp:docPr id="43" name="Resim 43"/>
-            <wp:cNvGraphicFramePr>
-              <a:graphicFrameLocks xmlns:a="http://schemas.openxmlformats.org/drawingml/2006/main" noChangeAspect="1"/>
-            </wp:cNvGraphicFramePr>
-            <a:graphic xmlns:a="http://schemas.openxmlformats.org/drawingml/2006/main">
-              <a:graphicData uri="http://schemas.openxmlformats.org/drawingml/2006/picture">
-                <pic:pic xmlns:pic="http://schemas.openxmlformats.org/drawingml/2006/picture">
-                  <pic:nvPicPr>
-                    <pic:cNvPr id="0" name="Picture 43"/>
-                    <pic:cNvPicPr>
-                      <a:picLocks noChangeAspect="1" noChangeArrowheads="1"/>
-                    </pic:cNvPicPr>
-                  </pic:nvPicPr>
-                  <pic:blipFill>
-                    <a:blip r:embed="rId12" cstate="print"/>
-                    <a:srcRect/>
-                    <a:stretch>
-                      <a:fillRect/>
-                    </a:stretch>
-                  </pic:blipFill>
-                  <pic:spPr bwMode="auto">
-                    <a:xfrm>
-                      <a:off x="0" y="0"/>
-                      <a:ext cx="2815236" cy="1271932"/>
-                    </a:xfrm>
-                    <a:prstGeom prst="rect">
-                      <a:avLst/>
-                    </a:prstGeom>
-                    <a:noFill/>
-                    <a:ln w="9525">
-                      <a:noFill/>
-                      <a:miter lim="800000"/>
-                      <a:headEnd/>
-                      <a:tailEnd/>
-                    </a:ln>
-                  </pic:spPr>
-                </pic:pic>
-              </a:graphicData>
-            </a:graphic>
-          </wp:inline>
-        </w:drawing>
-      </w:r>
-    </w:p>
-    <w:p>
-      <w:pPr>
-        <w:rPr>
-          <w:lang w:val="tr-TR"/>
-        </w:rPr>
-      </w:pPr>
-      <w:proofErr w:type="spellStart"/>
-      <w:r>
-        <w:rPr>
-          <w:lang w:val="tr-TR"/>
-        </w:rPr>
-        <w:t>The</w:t>
-      </w:r>
-      <w:proofErr w:type="spellEnd"/>
-      <w:r>
-        <w:rPr>
-          <w:lang w:val="tr-TR"/>
-        </w:rPr>
-        <w:t xml:space="preserve"> </w:t>
-      </w:r>
-      <w:proofErr w:type="spellStart"/>
-      <w:r>
-        <w:rPr>
-          <w:lang w:val="tr-TR"/>
-        </w:rPr>
-        <w:t>carrier</w:t>
-      </w:r>
-      <w:proofErr w:type="spellEnd"/>
-      <w:r>
-        <w:rPr>
-          <w:lang w:val="tr-TR"/>
-        </w:rPr>
-        <w:t xml:space="preserve"> </w:t>
-      </w:r>
-      <w:proofErr w:type="spellStart"/>
-      <w:r>
-        <w:rPr>
-          <w:lang w:val="tr-TR"/>
-        </w:rPr>
-        <w:t>wave</w:t>
-      </w:r>
-      <w:proofErr w:type="spellEnd"/>
-      <w:r>
-        <w:rPr>
-          <w:lang w:val="tr-TR"/>
-        </w:rPr>
-        <w:t xml:space="preserve"> (</w:t>
-      </w:r>
-      <w:proofErr w:type="spellStart"/>
-      <w:r>
-        <w:rPr>
-          <w:lang w:val="tr-TR"/>
-        </w:rPr>
-        <w:t>Triangular</w:t>
-      </w:r>
-      <w:proofErr w:type="spellEnd"/>
-      <w:r>
-        <w:rPr>
-          <w:lang w:val="tr-TR"/>
-        </w:rPr>
-        <w:t xml:space="preserve"> </w:t>
-      </w:r>
-      <w:proofErr w:type="spellStart"/>
-      <w:r>
-        <w:rPr>
-          <w:lang w:val="tr-TR"/>
-        </w:rPr>
-        <w:t>block</w:t>
-      </w:r>
-      <w:proofErr w:type="spellEnd"/>
-      <w:r>
-        <w:rPr>
-          <w:lang w:val="tr-TR"/>
-        </w:rPr>
-        <w:t xml:space="preserve"> in SVPWM) </w:t>
-      </w:r>
-      <w:proofErr w:type="spellStart"/>
-      <w:r>
-        <w:rPr>
-          <w:lang w:val="tr-TR"/>
-        </w:rPr>
-        <w:t>comparison</w:t>
-      </w:r>
-      <w:proofErr w:type="spellEnd"/>
-      <w:r>
-        <w:rPr>
-          <w:lang w:val="tr-TR"/>
-        </w:rPr>
-        <w:t xml:space="preserve"> </w:t>
-      </w:r>
-      <w:proofErr w:type="spellStart"/>
-      <w:r>
-        <w:rPr>
-          <w:lang w:val="tr-TR"/>
-        </w:rPr>
-        <w:t>method</w:t>
-      </w:r>
-      <w:proofErr w:type="spellEnd"/>
-      <w:r>
-        <w:rPr>
-          <w:lang w:val="tr-TR"/>
-        </w:rPr>
-        <w:t xml:space="preserve"> is </w:t>
-      </w:r>
-      <w:proofErr w:type="spellStart"/>
-      <w:r>
-        <w:rPr>
-          <w:lang w:val="tr-TR"/>
-        </w:rPr>
-        <w:t>used</w:t>
-      </w:r>
-      <w:proofErr w:type="spellEnd"/>
-      <w:r>
-        <w:rPr>
-          <w:lang w:val="tr-TR"/>
-        </w:rPr>
-        <w:t xml:space="preserve"> </w:t>
-      </w:r>
-      <w:proofErr w:type="spellStart"/>
-      <w:r>
-        <w:rPr>
-          <w:lang w:val="tr-TR"/>
-        </w:rPr>
-        <w:t>to</w:t>
-      </w:r>
-      <w:proofErr w:type="spellEnd"/>
-      <w:r>
-        <w:rPr>
-          <w:lang w:val="tr-TR"/>
-        </w:rPr>
-        <w:t xml:space="preserve"> </w:t>
-      </w:r>
-      <w:proofErr w:type="spellStart"/>
-      <w:r>
-        <w:rPr>
-          <w:lang w:val="tr-TR"/>
-        </w:rPr>
-        <w:t>generate</w:t>
-      </w:r>
-      <w:proofErr w:type="spellEnd"/>
-      <w:r>
-        <w:rPr>
-          <w:lang w:val="tr-TR"/>
-        </w:rPr>
-        <w:t xml:space="preserve"> a PWM </w:t>
-      </w:r>
-      <w:proofErr w:type="spellStart"/>
-      <w:r>
-        <w:rPr>
-          <w:lang w:val="tr-TR"/>
-        </w:rPr>
-        <w:t>pulse</w:t>
-      </w:r>
-      <w:proofErr w:type="spellEnd"/>
-      <w:r>
-        <w:rPr>
-          <w:lang w:val="tr-TR"/>
-        </w:rPr>
-        <w:t xml:space="preserve">. </w:t>
-      </w:r>
-    </w:p>
-    <w:p>
-      <w:pPr>
-        <w:rPr>
-          <w:b/>
-          <w:sz w:val="24"/>
-          <w:szCs w:val="24"/>
-          <w:lang w:val="tr-TR"/>
-        </w:rPr>
-      </w:pPr>
-      <w:proofErr w:type="spellStart"/>
-      <w:r>
-        <w:rPr>
-          <w:b/>
-          <w:sz w:val="24"/>
-          <w:szCs w:val="24"/>
-          <w:lang w:val="tr-TR"/>
-        </w:rPr>
         <w:t>Pmsm</w:t>
       </w:r>
       <w:proofErr w:type="spellEnd"/>
@@ -1435,7 +955,7 @@
           <wp:inline distT="0" distB="0" distL="0" distR="0">
             <wp:extent cx="5760720" cy="2533346"/>
             <wp:effectExtent l="19050" t="0" r="0" b="0"/>
-            <wp:docPr id="16" name="Resim 16"/>
+            <wp:docPr id="3" name="Resim 16"/>
             <wp:cNvGraphicFramePr>
               <a:graphicFrameLocks xmlns:a="http://schemas.openxmlformats.org/drawingml/2006/main" noChangeAspect="1"/>
             </wp:cNvGraphicFramePr>
@@ -1449,7 +969,7 @@
                     </pic:cNvPicPr>
                   </pic:nvPicPr>
                   <pic:blipFill>
-                    <a:blip r:embed="rId13" cstate="print"/>
+                    <a:blip r:embed="rId9" cstate="print"/>
                     <a:srcRect/>
                     <a:stretch>
                       <a:fillRect/>
@@ -1482,22 +1002,19 @@
       <w:pPr>
         <w:rPr>
           <w:noProof/>
+          <w:sz w:val="20"/>
+          <w:szCs w:val="20"/>
           <w:lang w:val="tr-TR" w:eastAsia="tr-TR"/>
         </w:rPr>
       </w:pPr>
       <w:r>
         <w:rPr>
           <w:noProof/>
+          <w:sz w:val="20"/>
+          <w:szCs w:val="20"/>
           <w:lang w:val="tr-TR" w:eastAsia="tr-TR"/>
         </w:rPr>
-        <w:t xml:space="preserve">w* reference speed is given to system. A PI controller (PID block: P:1000 I:5 D:0) calculates iq* from w-w* error. İd* is set as 0. Teta </w:t>
-      </w:r>
-      <w:r>
-        <w:rPr>
-          <w:noProof/>
-          <w:lang w:val="tr-TR" w:eastAsia="tr-TR"/>
-        </w:rPr>
-        <w:t xml:space="preserve">is measured from PMSM machine. iabc is calculated by dq to abc and is send to controller. </w:t>
+        <w:t xml:space="preserve">w* reference speed is given to system (100 to -100 @0.5s). A PI controller (PID block: P:1.25 I:1 D:0) calculates iq* from w-w* error. İd* is set as 0. Teta is measured from PMSM machine. iabc is calculated by dq to abc and is send to controller. </w:t>
       </w:r>
     </w:p>
     <w:p>
@@ -1519,16 +1036,7 @@
               <w:szCs w:val="20"/>
               <w:lang w:val="tr-TR"/>
             </w:rPr>
-            <m:t>ia=iqco</m:t>
-          </m:r>
-          <m:r>
-            <w:rPr>
-              <w:rFonts w:ascii="Cambria Math" w:hAnsi="Cambria Math"/>
-              <w:sz w:val="20"/>
-              <w:szCs w:val="20"/>
-              <w:lang w:val="tr-TR"/>
-            </w:rPr>
-            <m:t xml:space="preserve">sθ-idsinθ </m:t>
+            <m:t xml:space="preserve">ia=iqcosθ-idsinθ </m:t>
           </m:r>
         </m:oMath>
       </m:oMathPara>
@@ -1698,6 +1206,8 @@
         <w:rPr>
           <w:rFonts w:eastAsiaTheme="minorEastAsia"/>
           <w:noProof/>
+          <w:sz w:val="20"/>
+          <w:szCs w:val="20"/>
           <w:lang w:val="tr-TR"/>
         </w:rPr>
       </w:pPr>
@@ -1842,6 +1352,8 @@
           <m:r>
             <w:rPr>
               <w:rFonts w:ascii="Cambria Math" w:hAnsi="Cambria Math"/>
+              <w:sz w:val="20"/>
+              <w:szCs w:val="20"/>
               <w:lang w:val="tr-TR"/>
             </w:rPr>
             <m:t xml:space="preserve"> </m:t>
@@ -1854,6 +1366,8 @@
         <w:rPr>
           <w:rFonts w:eastAsiaTheme="minorEastAsia"/>
           <w:noProof/>
+          <w:sz w:val="20"/>
+          <w:szCs w:val="20"/>
           <w:lang w:val="tr-TR"/>
         </w:rPr>
       </w:pPr>
@@ -1861,39 +1375,32 @@
         <w:rPr>
           <w:rFonts w:eastAsiaTheme="minorEastAsia"/>
           <w:noProof/>
-          <w:lang w:val="tr-TR"/>
-        </w:rPr>
-        <w:t>Second input of controller is measured iabc. Controller works according to Fig.1 hysteresis control technique and creates gate signals for inverter. Inverter (switches 400V DC sources for creating 3ph AC)</w:t>
-      </w:r>
-      <w:r>
+          <w:sz w:val="20"/>
+          <w:szCs w:val="20"/>
+          <w:lang w:val="tr-TR"/>
+        </w:rPr>
+        <w:t xml:space="preserve">Second input of controller is measured iabc. Controller works according to Fig.1 hysteresis control technique and creates gate signals for inverter. Inverter (switches 400V DC sources for creating 3ph AC) creates AC phases and drives the PMSM machine. Speed reference w* is changed from 100 to -100 @0.5th second. Torque reference T* is changed from -10 to 10 @0.5th second because keeping the machine at constant torque. </w:t>
+      </w:r>
+    </w:p>
+    <w:p>
+      <w:pPr>
         <w:rPr>
           <w:rFonts w:eastAsiaTheme="minorEastAsia"/>
           <w:noProof/>
           <w:lang w:val="tr-TR"/>
         </w:rPr>
-        <w:t xml:space="preserve"> creates AC phases and drives the PMSM machine. Speed reference w* is changed from 100 to -100 @2nd second. Torque reference T* is changed from 10 to -10 @3rd second. </w:t>
-      </w:r>
-    </w:p>
-    <w:p>
-      <w:pPr>
+      </w:pPr>
+      <w:r>
         <w:rPr>
           <w:rFonts w:eastAsiaTheme="minorEastAsia"/>
           <w:noProof/>
-          <w:lang w:val="tr-TR"/>
-        </w:rPr>
-      </w:pPr>
-      <w:r>
-        <w:rPr>
-          <w:rFonts w:eastAsiaTheme="minorEastAsia"/>
-          <w:noProof/>
           <w:lang w:val="tr-TR" w:eastAsia="tr-TR"/>
         </w:rPr>
-        <w:lastRenderedPageBreak/>
         <w:drawing>
           <wp:inline distT="0" distB="0" distL="0" distR="0">
             <wp:extent cx="5760720" cy="2835400"/>
             <wp:effectExtent l="19050" t="0" r="0" b="0"/>
-            <wp:docPr id="25" name="Resim 25"/>
+            <wp:docPr id="5" name="Resim 25"/>
             <wp:cNvGraphicFramePr>
               <a:graphicFrameLocks xmlns:a="http://schemas.openxmlformats.org/drawingml/2006/main" noChangeAspect="1"/>
             </wp:cNvGraphicFramePr>
@@ -1907,7 +1414,7 @@
                     </pic:cNvPicPr>
                   </pic:nvPicPr>
                   <pic:blipFill>
-                    <a:blip r:embed="rId14" cstate="print"/>
+                    <a:blip r:embed="rId10" cstate="print"/>
                     <a:srcRect/>
                     <a:stretch>
                       <a:fillRect/>
@@ -1941,15 +1448,747 @@
           <w:noProof/>
           <w:lang w:val="tr-TR"/>
         </w:rPr>
+        <w:t xml:space="preserve"> *zero-crossing control disable (P:1000, I:5)</w:t>
+      </w:r>
+    </w:p>
+    <w:p>
+      <w:pPr>
+        <w:rPr>
+          <w:rFonts w:eastAsiaTheme="minorEastAsia"/>
+          <w:noProof/>
+          <w:lang w:val="tr-TR"/>
+        </w:rPr>
+      </w:pPr>
+      <w:r>
+        <w:rPr>
+          <w:rFonts w:eastAsiaTheme="minorEastAsia"/>
+          <w:noProof/>
+          <w:lang w:val="tr-TR" w:eastAsia="tr-TR"/>
+        </w:rPr>
+        <w:lastRenderedPageBreak/>
+        <w:drawing>
+          <wp:inline distT="0" distB="0" distL="0" distR="0">
+            <wp:extent cx="5747385" cy="2885440"/>
+            <wp:effectExtent l="19050" t="0" r="5715" b="0"/>
+            <wp:docPr id="6" name="Resim 1" descr="C:\Users\User\Desktop\rep1.png"/>
+            <wp:cNvGraphicFramePr>
+              <a:graphicFrameLocks xmlns:a="http://schemas.openxmlformats.org/drawingml/2006/main" noChangeAspect="1"/>
+            </wp:cNvGraphicFramePr>
+            <a:graphic xmlns:a="http://schemas.openxmlformats.org/drawingml/2006/main">
+              <a:graphicData uri="http://schemas.openxmlformats.org/drawingml/2006/picture">
+                <pic:pic xmlns:pic="http://schemas.openxmlformats.org/drawingml/2006/picture">
+                  <pic:nvPicPr>
+                    <pic:cNvPr id="0" name="Picture 1" descr="C:\Users\User\Desktop\rep1.png"/>
+                    <pic:cNvPicPr>
+                      <a:picLocks noChangeAspect="1" noChangeArrowheads="1"/>
+                    </pic:cNvPicPr>
+                  </pic:nvPicPr>
+                  <pic:blipFill>
+                    <a:blip r:embed="rId11" cstate="print"/>
+                    <a:srcRect/>
+                    <a:stretch>
+                      <a:fillRect/>
+                    </a:stretch>
+                  </pic:blipFill>
+                  <pic:spPr bwMode="auto">
+                    <a:xfrm>
+                      <a:off x="0" y="0"/>
+                      <a:ext cx="5747385" cy="2885440"/>
+                    </a:xfrm>
+                    <a:prstGeom prst="rect">
+                      <a:avLst/>
+                    </a:prstGeom>
+                    <a:noFill/>
+                    <a:ln w="9525">
+                      <a:noFill/>
+                      <a:miter lim="800000"/>
+                      <a:headEnd/>
+                      <a:tailEnd/>
+                    </a:ln>
+                  </pic:spPr>
+                </pic:pic>
+              </a:graphicData>
+            </a:graphic>
+          </wp:inline>
+        </w:drawing>
+      </w:r>
+      <w:r>
+        <w:rPr>
+          <w:rFonts w:eastAsiaTheme="minorEastAsia"/>
+          <w:noProof/>
+          <w:lang w:val="tr-TR"/>
+        </w:rPr>
+        <w:t>(P:1.25, I:1.0, Load Torque Tm:10Nm is constant for all rotation direction)</w:t>
+      </w:r>
+    </w:p>
+    <w:p>
+      <w:pPr>
+        <w:rPr>
+          <w:rFonts w:eastAsiaTheme="minorEastAsia"/>
+          <w:noProof/>
+          <w:lang w:val="tr-TR"/>
+        </w:rPr>
+      </w:pPr>
+      <w:r>
+        <w:rPr>
+          <w:rFonts w:eastAsiaTheme="minorEastAsia"/>
+          <w:noProof/>
+          <w:lang w:val="tr-TR" w:eastAsia="tr-TR"/>
+        </w:rPr>
+        <w:drawing>
+          <wp:inline distT="0" distB="0" distL="0" distR="0">
+            <wp:extent cx="5760720" cy="2857587"/>
+            <wp:effectExtent l="19050" t="0" r="0" b="0"/>
+            <wp:docPr id="8" name="Resim 2"/>
+            <wp:cNvGraphicFramePr>
+              <a:graphicFrameLocks xmlns:a="http://schemas.openxmlformats.org/drawingml/2006/main" noChangeAspect="1"/>
+            </wp:cNvGraphicFramePr>
+            <a:graphic xmlns:a="http://schemas.openxmlformats.org/drawingml/2006/main">
+              <a:graphicData uri="http://schemas.openxmlformats.org/drawingml/2006/picture">
+                <pic:pic xmlns:pic="http://schemas.openxmlformats.org/drawingml/2006/picture">
+                  <pic:nvPicPr>
+                    <pic:cNvPr id="0" name="Picture 2"/>
+                    <pic:cNvPicPr>
+                      <a:picLocks noChangeAspect="1" noChangeArrowheads="1"/>
+                    </pic:cNvPicPr>
+                  </pic:nvPicPr>
+                  <pic:blipFill>
+                    <a:blip r:embed="rId12" cstate="print"/>
+                    <a:srcRect/>
+                    <a:stretch>
+                      <a:fillRect/>
+                    </a:stretch>
+                  </pic:blipFill>
+                  <pic:spPr bwMode="auto">
+                    <a:xfrm>
+                      <a:off x="0" y="0"/>
+                      <a:ext cx="5760720" cy="2857587"/>
+                    </a:xfrm>
+                    <a:prstGeom prst="rect">
+                      <a:avLst/>
+                    </a:prstGeom>
+                    <a:noFill/>
+                    <a:ln w="9525">
+                      <a:noFill/>
+                      <a:miter lim="800000"/>
+                      <a:headEnd/>
+                      <a:tailEnd/>
+                    </a:ln>
+                  </pic:spPr>
+                </pic:pic>
+              </a:graphicData>
+            </a:graphic>
+          </wp:inline>
+        </w:drawing>
+      </w:r>
+      <w:r>
+        <w:rPr>
+          <w:rFonts w:eastAsiaTheme="minorEastAsia"/>
+          <w:noProof/>
+          <w:lang w:val="tr-TR"/>
+        </w:rPr>
+        <w:t>Hysteresis current controller-Gate signals. (Blue : Desired Current, Red: Actual Current, Band: ~5A)</w:t>
+      </w:r>
+    </w:p>
+    <w:p>
+      <w:pPr>
+        <w:rPr>
+          <w:lang w:val="tr-TR"/>
+        </w:rPr>
+      </w:pPr>
+    </w:p>
+    <w:p>
+      <w:pPr>
+        <w:rPr>
+          <w:b/>
+          <w:lang w:val="tr-TR"/>
+        </w:rPr>
+      </w:pPr>
+      <w:proofErr w:type="spellStart"/>
+      <w:r>
+        <w:rPr>
+          <w:b/>
+          <w:lang w:val="tr-TR"/>
+        </w:rPr>
+        <w:t>Pmsm</w:t>
+      </w:r>
+      <w:proofErr w:type="spellEnd"/>
+      <w:r>
+        <w:rPr>
+          <w:b/>
+          <w:lang w:val="tr-TR"/>
+        </w:rPr>
+        <w:t>_</w:t>
+      </w:r>
+      <w:proofErr w:type="spellStart"/>
+      <w:r>
+        <w:rPr>
+          <w:b/>
+          <w:lang w:val="tr-TR"/>
+        </w:rPr>
+        <w:t>drive</w:t>
+      </w:r>
+      <w:proofErr w:type="spellEnd"/>
+      <w:r>
+        <w:rPr>
+          <w:b/>
+          <w:lang w:val="tr-TR"/>
+        </w:rPr>
+        <w:t>_2.</w:t>
+      </w:r>
+      <w:proofErr w:type="spellStart"/>
+      <w:r>
+        <w:rPr>
+          <w:b/>
+          <w:lang w:val="tr-TR"/>
+        </w:rPr>
+        <w:t>slx</w:t>
+      </w:r>
+      <w:proofErr w:type="spellEnd"/>
+      <w:r>
+        <w:rPr>
+          <w:b/>
+          <w:lang w:val="tr-TR"/>
+        </w:rPr>
+        <w:t xml:space="preserve"> is </w:t>
+      </w:r>
+      <w:proofErr w:type="spellStart"/>
+      <w:r>
+        <w:rPr>
+          <w:b/>
+          <w:lang w:val="tr-TR"/>
+        </w:rPr>
+        <w:t>designed</w:t>
+      </w:r>
+      <w:proofErr w:type="spellEnd"/>
+      <w:r>
+        <w:rPr>
+          <w:b/>
+          <w:lang w:val="tr-TR"/>
+        </w:rPr>
         <w:t xml:space="preserve"> </w:t>
       </w:r>
-      <w:r>
-        <w:rPr>
-          <w:rFonts w:eastAsiaTheme="minorEastAsia"/>
-          <w:noProof/>
-          <w:lang w:val="tr-TR"/>
-        </w:rPr>
-        <w:t>*zero-crossing control disable</w:t>
+      <w:proofErr w:type="spellStart"/>
+      <w:r>
+        <w:rPr>
+          <w:b/>
+          <w:lang w:val="tr-TR"/>
+        </w:rPr>
+        <w:t>based</w:t>
+      </w:r>
+      <w:proofErr w:type="spellEnd"/>
+      <w:r>
+        <w:rPr>
+          <w:b/>
+          <w:lang w:val="tr-TR"/>
+        </w:rPr>
+        <w:t xml:space="preserve"> on </w:t>
+      </w:r>
+      <w:r>
+        <w:rPr>
+          <w:b/>
+          <w:lang w:val="tr-TR"/>
+        </w:rPr>
+        <w:t xml:space="preserve">Sine PWM </w:t>
+      </w:r>
+      <w:proofErr w:type="spellStart"/>
+      <w:r>
+        <w:rPr>
+          <w:b/>
+          <w:lang w:val="tr-TR"/>
+        </w:rPr>
+        <w:t>vector</w:t>
+      </w:r>
+      <w:proofErr w:type="spellEnd"/>
+      <w:r>
+        <w:rPr>
+          <w:b/>
+          <w:lang w:val="tr-TR"/>
+        </w:rPr>
+        <w:t xml:space="preserve"> </w:t>
+      </w:r>
+      <w:proofErr w:type="spellStart"/>
+      <w:r>
+        <w:rPr>
+          <w:b/>
+          <w:lang w:val="tr-TR"/>
+        </w:rPr>
+        <w:t>control</w:t>
+      </w:r>
+      <w:proofErr w:type="spellEnd"/>
+      <w:r>
+        <w:rPr>
+          <w:b/>
+          <w:lang w:val="tr-TR"/>
+        </w:rPr>
+        <w:t xml:space="preserve"> </w:t>
+      </w:r>
+      <w:proofErr w:type="spellStart"/>
+      <w:r>
+        <w:rPr>
+          <w:b/>
+          <w:lang w:val="tr-TR"/>
+        </w:rPr>
+        <w:t>below</w:t>
+      </w:r>
+      <w:proofErr w:type="spellEnd"/>
+      <w:r>
+        <w:rPr>
+          <w:b/>
+          <w:lang w:val="tr-TR"/>
+        </w:rPr>
+        <w:t xml:space="preserve">. </w:t>
+      </w:r>
+    </w:p>
+    <w:p>
+      <w:pPr>
+        <w:rPr>
+          <w:b/>
+          <w:sz w:val="24"/>
+          <w:szCs w:val="24"/>
+          <w:lang w:val="tr-TR"/>
+        </w:rPr>
+      </w:pPr>
+      <w:r>
+        <w:rPr>
+          <w:b/>
+          <w:noProof/>
+          <w:sz w:val="24"/>
+          <w:szCs w:val="24"/>
+          <w:lang w:val="tr-TR" w:eastAsia="tr-TR"/>
+        </w:rPr>
+        <w:drawing>
+          <wp:inline distT="0" distB="0" distL="0" distR="0">
+            <wp:extent cx="2775548" cy="1840675"/>
+            <wp:effectExtent l="19050" t="0" r="5752" b="0"/>
+            <wp:docPr id="28" name="Resim 28"/>
+            <wp:cNvGraphicFramePr>
+              <a:graphicFrameLocks xmlns:a="http://schemas.openxmlformats.org/drawingml/2006/main" noChangeAspect="1"/>
+            </wp:cNvGraphicFramePr>
+            <a:graphic xmlns:a="http://schemas.openxmlformats.org/drawingml/2006/main">
+              <a:graphicData uri="http://schemas.openxmlformats.org/drawingml/2006/picture">
+                <pic:pic xmlns:pic="http://schemas.openxmlformats.org/drawingml/2006/picture">
+                  <pic:nvPicPr>
+                    <pic:cNvPr id="0" name="Picture 28"/>
+                    <pic:cNvPicPr>
+                      <a:picLocks noChangeAspect="1" noChangeArrowheads="1"/>
+                    </pic:cNvPicPr>
+                  </pic:nvPicPr>
+                  <pic:blipFill>
+                    <a:blip r:embed="rId13" cstate="print"/>
+                    <a:srcRect/>
+                    <a:stretch>
+                      <a:fillRect/>
+                    </a:stretch>
+                  </pic:blipFill>
+                  <pic:spPr bwMode="auto">
+                    <a:xfrm>
+                      <a:off x="0" y="0"/>
+                      <a:ext cx="2775278" cy="1840496"/>
+                    </a:xfrm>
+                    <a:prstGeom prst="rect">
+                      <a:avLst/>
+                    </a:prstGeom>
+                    <a:noFill/>
+                    <a:ln w="9525">
+                      <a:noFill/>
+                      <a:miter lim="800000"/>
+                      <a:headEnd/>
+                      <a:tailEnd/>
+                    </a:ln>
+                  </pic:spPr>
+                </pic:pic>
+              </a:graphicData>
+            </a:graphic>
+          </wp:inline>
+        </w:drawing>
+      </w:r>
+      <w:r>
+        <w:rPr>
+          <w:b/>
+          <w:sz w:val="24"/>
+          <w:szCs w:val="24"/>
+          <w:lang w:val="tr-TR"/>
+        </w:rPr>
+        <w:t xml:space="preserve"> </w:t>
+      </w:r>
+      <w:r>
+        <w:rPr>
+          <w:b/>
+          <w:sz w:val="24"/>
+          <w:szCs w:val="24"/>
+          <w:lang w:val="tr-TR"/>
+        </w:rPr>
+        <w:t xml:space="preserve"> </w:t>
+      </w:r>
+      <w:r>
+        <w:rPr>
+          <w:b/>
+          <w:noProof/>
+          <w:sz w:val="24"/>
+          <w:szCs w:val="24"/>
+          <w:lang w:val="tr-TR" w:eastAsia="tr-TR"/>
+        </w:rPr>
+        <w:drawing>
+          <wp:inline distT="0" distB="0" distL="0" distR="0">
+            <wp:extent cx="2845888" cy="1849549"/>
+            <wp:effectExtent l="19050" t="0" r="0" b="0"/>
+            <wp:docPr id="31" name="Resim 31"/>
+            <wp:cNvGraphicFramePr>
+              <a:graphicFrameLocks xmlns:a="http://schemas.openxmlformats.org/drawingml/2006/main" noChangeAspect="1"/>
+            </wp:cNvGraphicFramePr>
+            <a:graphic xmlns:a="http://schemas.openxmlformats.org/drawingml/2006/main">
+              <a:graphicData uri="http://schemas.openxmlformats.org/drawingml/2006/picture">
+                <pic:pic xmlns:pic="http://schemas.openxmlformats.org/drawingml/2006/picture">
+                  <pic:nvPicPr>
+                    <pic:cNvPr id="0" name="Picture 31"/>
+                    <pic:cNvPicPr>
+                      <a:picLocks noChangeAspect="1" noChangeArrowheads="1"/>
+                    </pic:cNvPicPr>
+                  </pic:nvPicPr>
+                  <pic:blipFill>
+                    <a:blip r:embed="rId14" cstate="print"/>
+                    <a:srcRect/>
+                    <a:stretch>
+                      <a:fillRect/>
+                    </a:stretch>
+                  </pic:blipFill>
+                  <pic:spPr bwMode="auto">
+                    <a:xfrm>
+                      <a:off x="0" y="0"/>
+                      <a:ext cx="2855138" cy="1855561"/>
+                    </a:xfrm>
+                    <a:prstGeom prst="rect">
+                      <a:avLst/>
+                    </a:prstGeom>
+                    <a:noFill/>
+                    <a:ln w="9525">
+                      <a:noFill/>
+                      <a:miter lim="800000"/>
+                      <a:headEnd/>
+                      <a:tailEnd/>
+                    </a:ln>
+                  </pic:spPr>
+                </pic:pic>
+              </a:graphicData>
+            </a:graphic>
+          </wp:inline>
+        </w:drawing>
+      </w:r>
+    </w:p>
+    <w:p>
+      <w:pPr>
+        <w:rPr>
+          <w:b/>
+          <w:sz w:val="24"/>
+          <w:szCs w:val="24"/>
+          <w:lang w:val="tr-TR"/>
+        </w:rPr>
+      </w:pPr>
+      <w:r>
+        <w:rPr>
+          <w:b/>
+          <w:noProof/>
+          <w:sz w:val="24"/>
+          <w:szCs w:val="24"/>
+          <w:lang w:val="tr-TR" w:eastAsia="tr-TR"/>
+        </w:rPr>
+        <w:lastRenderedPageBreak/>
+        <w:drawing>
+          <wp:inline distT="0" distB="0" distL="0" distR="0">
+            <wp:extent cx="2861953" cy="974075"/>
+            <wp:effectExtent l="19050" t="0" r="0" b="0"/>
+            <wp:docPr id="40" name="Resim 40"/>
+            <wp:cNvGraphicFramePr>
+              <a:graphicFrameLocks xmlns:a="http://schemas.openxmlformats.org/drawingml/2006/main" noChangeAspect="1"/>
+            </wp:cNvGraphicFramePr>
+            <a:graphic xmlns:a="http://schemas.openxmlformats.org/drawingml/2006/main">
+              <a:graphicData uri="http://schemas.openxmlformats.org/drawingml/2006/picture">
+                <pic:pic xmlns:pic="http://schemas.openxmlformats.org/drawingml/2006/picture">
+                  <pic:nvPicPr>
+                    <pic:cNvPr id="0" name="Picture 40"/>
+                    <pic:cNvPicPr>
+                      <a:picLocks noChangeAspect="1" noChangeArrowheads="1"/>
+                    </pic:cNvPicPr>
+                  </pic:nvPicPr>
+                  <pic:blipFill>
+                    <a:blip r:embed="rId15" cstate="print"/>
+                    <a:srcRect/>
+                    <a:stretch>
+                      <a:fillRect/>
+                    </a:stretch>
+                  </pic:blipFill>
+                  <pic:spPr bwMode="auto">
+                    <a:xfrm>
+                      <a:off x="0" y="0"/>
+                      <a:ext cx="2887273" cy="982693"/>
+                    </a:xfrm>
+                    <a:prstGeom prst="rect">
+                      <a:avLst/>
+                    </a:prstGeom>
+                    <a:noFill/>
+                    <a:ln w="9525">
+                      <a:noFill/>
+                      <a:miter lim="800000"/>
+                      <a:headEnd/>
+                      <a:tailEnd/>
+                    </a:ln>
+                  </pic:spPr>
+                </pic:pic>
+              </a:graphicData>
+            </a:graphic>
+          </wp:inline>
+        </w:drawing>
+      </w:r>
+      <w:r>
+        <w:rPr>
+          <w:b/>
+          <w:sz w:val="24"/>
+          <w:szCs w:val="24"/>
+          <w:lang w:val="tr-TR"/>
+        </w:rPr>
+        <w:t xml:space="preserve"> </w:t>
+      </w:r>
+      <w:r>
+        <w:rPr>
+          <w:b/>
+          <w:noProof/>
+          <w:sz w:val="24"/>
+          <w:szCs w:val="24"/>
+          <w:lang w:val="tr-TR" w:eastAsia="tr-TR"/>
+        </w:rPr>
+        <w:drawing>
+          <wp:inline distT="0" distB="0" distL="0" distR="0">
+            <wp:extent cx="2812420" cy="1270660"/>
+            <wp:effectExtent l="19050" t="0" r="6980" b="0"/>
+            <wp:docPr id="43" name="Resim 43"/>
+            <wp:cNvGraphicFramePr>
+              <a:graphicFrameLocks xmlns:a="http://schemas.openxmlformats.org/drawingml/2006/main" noChangeAspect="1"/>
+            </wp:cNvGraphicFramePr>
+            <a:graphic xmlns:a="http://schemas.openxmlformats.org/drawingml/2006/main">
+              <a:graphicData uri="http://schemas.openxmlformats.org/drawingml/2006/picture">
+                <pic:pic xmlns:pic="http://schemas.openxmlformats.org/drawingml/2006/picture">
+                  <pic:nvPicPr>
+                    <pic:cNvPr id="0" name="Picture 43"/>
+                    <pic:cNvPicPr>
+                      <a:picLocks noChangeAspect="1" noChangeArrowheads="1"/>
+                    </pic:cNvPicPr>
+                  </pic:nvPicPr>
+                  <pic:blipFill>
+                    <a:blip r:embed="rId16" cstate="print"/>
+                    <a:srcRect/>
+                    <a:stretch>
+                      <a:fillRect/>
+                    </a:stretch>
+                  </pic:blipFill>
+                  <pic:spPr bwMode="auto">
+                    <a:xfrm>
+                      <a:off x="0" y="0"/>
+                      <a:ext cx="2815236" cy="1271932"/>
+                    </a:xfrm>
+                    <a:prstGeom prst="rect">
+                      <a:avLst/>
+                    </a:prstGeom>
+                    <a:noFill/>
+                    <a:ln w="9525">
+                      <a:noFill/>
+                      <a:miter lim="800000"/>
+                      <a:headEnd/>
+                      <a:tailEnd/>
+                    </a:ln>
+                  </pic:spPr>
+                </pic:pic>
+              </a:graphicData>
+            </a:graphic>
+          </wp:inline>
+        </w:drawing>
+      </w:r>
+    </w:p>
+    <w:p>
+      <w:pPr>
+        <w:rPr>
+          <w:lang w:val="tr-TR"/>
+        </w:rPr>
+      </w:pPr>
+      <w:proofErr w:type="spellStart"/>
+      <w:r>
+        <w:rPr>
+          <w:lang w:val="tr-TR"/>
+        </w:rPr>
+        <w:t>The</w:t>
+      </w:r>
+      <w:proofErr w:type="spellEnd"/>
+      <w:r>
+        <w:rPr>
+          <w:lang w:val="tr-TR"/>
+        </w:rPr>
+        <w:t xml:space="preserve"> </w:t>
+      </w:r>
+      <w:proofErr w:type="spellStart"/>
+      <w:r>
+        <w:rPr>
+          <w:lang w:val="tr-TR"/>
+        </w:rPr>
+        <w:t>carr</w:t>
+      </w:r>
+      <w:r>
+        <w:rPr>
+          <w:lang w:val="tr-TR"/>
+        </w:rPr>
+        <w:t>ier</w:t>
+      </w:r>
+      <w:proofErr w:type="spellEnd"/>
+      <w:r>
+        <w:rPr>
+          <w:lang w:val="tr-TR"/>
+        </w:rPr>
+        <w:t xml:space="preserve"> </w:t>
+      </w:r>
+      <w:proofErr w:type="spellStart"/>
+      <w:r>
+        <w:rPr>
+          <w:lang w:val="tr-TR"/>
+        </w:rPr>
+        <w:t>wave</w:t>
+      </w:r>
+      <w:proofErr w:type="spellEnd"/>
+      <w:r>
+        <w:rPr>
+          <w:lang w:val="tr-TR"/>
+        </w:rPr>
+        <w:t xml:space="preserve"> (</w:t>
+      </w:r>
+      <w:proofErr w:type="spellStart"/>
+      <w:r>
+        <w:rPr>
+          <w:lang w:val="tr-TR"/>
+        </w:rPr>
+        <w:t>Triangular</w:t>
+      </w:r>
+      <w:proofErr w:type="spellEnd"/>
+      <w:r>
+        <w:rPr>
+          <w:lang w:val="tr-TR"/>
+        </w:rPr>
+        <w:t xml:space="preserve"> </w:t>
+      </w:r>
+      <w:proofErr w:type="spellStart"/>
+      <w:r>
+        <w:rPr>
+          <w:lang w:val="tr-TR"/>
+        </w:rPr>
+        <w:t>block</w:t>
+      </w:r>
+      <w:proofErr w:type="spellEnd"/>
+      <w:r>
+        <w:rPr>
+          <w:lang w:val="tr-TR"/>
+        </w:rPr>
+        <w:t xml:space="preserve"> in </w:t>
+      </w:r>
+      <w:proofErr w:type="spellStart"/>
+      <w:r>
+        <w:rPr>
+          <w:lang w:val="tr-TR"/>
+        </w:rPr>
+        <w:t>Sine</w:t>
+      </w:r>
+      <w:r>
+        <w:rPr>
+          <w:lang w:val="tr-TR"/>
+        </w:rPr>
+        <w:t>PWM</w:t>
+      </w:r>
+      <w:proofErr w:type="spellEnd"/>
+      <w:r>
+        <w:rPr>
+          <w:lang w:val="tr-TR"/>
+        </w:rPr>
+        <w:t xml:space="preserve">) </w:t>
+      </w:r>
+      <w:proofErr w:type="spellStart"/>
+      <w:r>
+        <w:rPr>
+          <w:lang w:val="tr-TR"/>
+        </w:rPr>
+        <w:t>comparison</w:t>
+      </w:r>
+      <w:proofErr w:type="spellEnd"/>
+      <w:r>
+        <w:rPr>
+          <w:lang w:val="tr-TR"/>
+        </w:rPr>
+        <w:t xml:space="preserve"> </w:t>
+      </w:r>
+      <w:proofErr w:type="spellStart"/>
+      <w:r>
+        <w:rPr>
+          <w:lang w:val="tr-TR"/>
+        </w:rPr>
+        <w:t>method</w:t>
+      </w:r>
+      <w:proofErr w:type="spellEnd"/>
+      <w:r>
+        <w:rPr>
+          <w:lang w:val="tr-TR"/>
+        </w:rPr>
+        <w:t xml:space="preserve"> is </w:t>
+      </w:r>
+      <w:proofErr w:type="spellStart"/>
+      <w:r>
+        <w:rPr>
+          <w:lang w:val="tr-TR"/>
+        </w:rPr>
+        <w:t>used</w:t>
+      </w:r>
+      <w:proofErr w:type="spellEnd"/>
+      <w:r>
+        <w:rPr>
+          <w:lang w:val="tr-TR"/>
+        </w:rPr>
+        <w:t xml:space="preserve"> </w:t>
+      </w:r>
+      <w:proofErr w:type="spellStart"/>
+      <w:r>
+        <w:rPr>
+          <w:lang w:val="tr-TR"/>
+        </w:rPr>
+        <w:t>to</w:t>
+      </w:r>
+      <w:proofErr w:type="spellEnd"/>
+      <w:r>
+        <w:rPr>
+          <w:lang w:val="tr-TR"/>
+        </w:rPr>
+        <w:t xml:space="preserve"> </w:t>
+      </w:r>
+      <w:proofErr w:type="spellStart"/>
+      <w:r>
+        <w:rPr>
+          <w:lang w:val="tr-TR"/>
+        </w:rPr>
+        <w:t>generate</w:t>
+      </w:r>
+      <w:proofErr w:type="spellEnd"/>
+      <w:r>
+        <w:rPr>
+          <w:lang w:val="tr-TR"/>
+        </w:rPr>
+        <w:t xml:space="preserve"> a PWM </w:t>
+      </w:r>
+      <w:proofErr w:type="spellStart"/>
+      <w:r>
+        <w:rPr>
+          <w:lang w:val="tr-TR"/>
+        </w:rPr>
+        <w:t>pulse</w:t>
+      </w:r>
+      <w:proofErr w:type="spellEnd"/>
+      <w:r>
+        <w:rPr>
+          <w:lang w:val="tr-TR"/>
+        </w:rPr>
+        <w:t xml:space="preserve">. </w:t>
       </w:r>
     </w:p>
     <w:p>
@@ -2082,7 +2321,7 @@
                     </pic:cNvPicPr>
                   </pic:nvPicPr>
                   <pic:blipFill>
-                    <a:blip r:embed="rId15" cstate="print"/>
+                    <a:blip r:embed="rId17" cstate="print"/>
                     <a:srcRect/>
                     <a:stretch>
                       <a:fillRect/>
@@ -2359,34 +2598,7 @@
               <w:szCs w:val="20"/>
               <w:lang w:val="tr-TR"/>
             </w:rPr>
-            <m:t>vq</m:t>
-          </m:r>
-          <m:r>
-            <w:rPr>
-              <w:rFonts w:ascii="Cambria Math" w:hAnsi="Cambria Math"/>
-              <w:sz w:val="20"/>
-              <w:szCs w:val="20"/>
-              <w:lang w:val="tr-TR"/>
-            </w:rPr>
-            <m:t>=</m:t>
-          </m:r>
-          <m:r>
-            <w:rPr>
-              <w:rFonts w:ascii="Cambria Math" w:hAnsi="Cambria Math"/>
-              <w:sz w:val="20"/>
-              <w:szCs w:val="20"/>
-              <w:lang w:val="tr-TR"/>
-            </w:rPr>
-            <m:t>2/3[va</m:t>
-          </m:r>
-          <m:r>
-            <w:rPr>
-              <w:rFonts w:ascii="Cambria Math" w:hAnsi="Cambria Math"/>
-              <w:sz w:val="20"/>
-              <w:szCs w:val="20"/>
-              <w:lang w:val="tr-TR"/>
-            </w:rPr>
-            <m:t>cos</m:t>
+            <m:t>vq=2/3[vacos</m:t>
           </m:r>
           <m:d>
             <m:dPr>
@@ -2441,16 +2653,7 @@
                   <w:szCs w:val="20"/>
                   <w:lang w:val="tr-TR"/>
                 </w:rPr>
-                <m:t>θ</m:t>
-              </m:r>
-              <m:r>
-                <w:rPr>
-                  <w:rFonts w:ascii="Cambria Math" w:hAnsi="Cambria Math"/>
-                  <w:sz w:val="20"/>
-                  <w:szCs w:val="20"/>
-                  <w:lang w:val="tr-TR"/>
-                </w:rPr>
-                <m:t>-</m:t>
+                <m:t>θ-</m:t>
               </m:r>
               <m:f>
                 <m:fPr>
@@ -2496,25 +2699,7 @@
               <w:szCs w:val="20"/>
               <w:lang w:val="tr-TR"/>
             </w:rPr>
-            <m:t>+vccos(</m:t>
-          </m:r>
-          <m:r>
-            <w:rPr>
-              <w:rFonts w:ascii="Cambria Math" w:hAnsi="Cambria Math"/>
-              <w:sz w:val="20"/>
-              <w:szCs w:val="20"/>
-              <w:lang w:val="tr-TR"/>
-            </w:rPr>
-            <m:t>θ</m:t>
-          </m:r>
-          <m:r>
-            <w:rPr>
-              <w:rFonts w:ascii="Cambria Math" w:hAnsi="Cambria Math"/>
-              <w:sz w:val="20"/>
-              <w:szCs w:val="20"/>
-              <w:lang w:val="tr-TR"/>
-            </w:rPr>
-            <m:t>+</m:t>
+            <m:t>+vccos(θ+</m:t>
           </m:r>
           <m:f>
             <m:fPr>
@@ -2558,25 +2743,7 @@
               <w:szCs w:val="20"/>
               <w:lang w:val="tr-TR"/>
             </w:rPr>
-            <m:t>)</m:t>
-          </m:r>
-          <m:r>
-            <w:rPr>
-              <w:rFonts w:ascii="Cambria Math" w:hAnsi="Cambria Math"/>
-              <w:sz w:val="20"/>
-              <w:szCs w:val="20"/>
-              <w:lang w:val="tr-TR"/>
-            </w:rPr>
-            <m:t xml:space="preserve"> </m:t>
-          </m:r>
-          <m:r>
-            <w:rPr>
-              <w:rFonts w:ascii="Cambria Math" w:hAnsi="Cambria Math"/>
-              <w:sz w:val="20"/>
-              <w:szCs w:val="20"/>
-              <w:lang w:val="tr-TR"/>
-            </w:rPr>
-            <m:t xml:space="preserve"> </m:t>
+            <m:t xml:space="preserve">)  </m:t>
           </m:r>
         </m:oMath>
       </m:oMathPara>
@@ -2598,25 +2765,7 @@
               <w:szCs w:val="20"/>
               <w:lang w:val="tr-TR"/>
             </w:rPr>
-            <m:t>vd</m:t>
-          </m:r>
-          <m:r>
-            <w:rPr>
-              <w:rFonts w:ascii="Cambria Math" w:hAnsi="Cambria Math"/>
-              <w:sz w:val="20"/>
-              <w:szCs w:val="20"/>
-              <w:lang w:val="tr-TR"/>
-            </w:rPr>
-            <m:t>=</m:t>
-          </m:r>
-          <m:r>
-            <w:rPr>
-              <w:rFonts w:ascii="Cambria Math" w:hAnsi="Cambria Math"/>
-              <w:sz w:val="20"/>
-              <w:szCs w:val="20"/>
-              <w:lang w:val="tr-TR"/>
-            </w:rPr>
-            <m:t>-2/3[vasin</m:t>
+            <m:t>vd=-2/3[vasin</m:t>
           </m:r>
           <m:d>
             <m:dPr>
@@ -2671,16 +2820,7 @@
                   <w:szCs w:val="20"/>
                   <w:lang w:val="tr-TR"/>
                 </w:rPr>
-                <m:t>θ</m:t>
-              </m:r>
-              <m:r>
-                <w:rPr>
-                  <w:rFonts w:ascii="Cambria Math" w:hAnsi="Cambria Math"/>
-                  <w:sz w:val="20"/>
-                  <w:szCs w:val="20"/>
-                  <w:lang w:val="tr-TR"/>
-                </w:rPr>
-                <m:t>-</m:t>
+                <m:t>θ-</m:t>
               </m:r>
               <m:f>
                 <m:fPr>
@@ -2726,25 +2866,7 @@
               <w:szCs w:val="20"/>
               <w:lang w:val="tr-TR"/>
             </w:rPr>
-            <m:t>+vcsin(</m:t>
-          </m:r>
-          <m:r>
-            <w:rPr>
-              <w:rFonts w:ascii="Cambria Math" w:hAnsi="Cambria Math"/>
-              <w:sz w:val="20"/>
-              <w:szCs w:val="20"/>
-              <w:lang w:val="tr-TR"/>
-            </w:rPr>
-            <m:t>θ</m:t>
-          </m:r>
-          <m:r>
-            <w:rPr>
-              <w:rFonts w:ascii="Cambria Math" w:hAnsi="Cambria Math"/>
-              <w:sz w:val="20"/>
-              <w:szCs w:val="20"/>
-              <w:lang w:val="tr-TR"/>
-            </w:rPr>
-            <m:t>+</m:t>
+            <m:t>+vcsin(θ+</m:t>
           </m:r>
           <m:f>
             <m:fPr>
@@ -2814,21 +2936,21 @@
           <w:noProof/>
           <w:lang w:val="tr-TR"/>
         </w:rPr>
+        <w:t>Inverter (switches 400V DC sources for creating 3ph AC) creates AC phases and drives the PMSM machine. Speed reference w* is changed from 100 to -100 @2nd second. Torque reference T* is changed from 10 to -10 @3rd second.</w:t>
+      </w:r>
+    </w:p>
+    <w:p>
+      <w:pPr>
+        <w:rPr>
+          <w:lang w:val="tr-TR"/>
+        </w:rPr>
+      </w:pPr>
+      <w:r>
+        <w:rPr>
+          <w:noProof/>
+          <w:lang w:val="tr-TR" w:eastAsia="tr-TR"/>
+        </w:rPr>
         <w:lastRenderedPageBreak/>
-        <w:t>Inverter (switches 400V DC sources for creating 3ph AC) creates AC phases and drives the PMSM machine. Speed reference w* is changed from 100 to -100 @2nd second. Torque reference T* is changed from 10 to -10 @3rd second.</w:t>
-      </w:r>
-    </w:p>
-    <w:p>
-      <w:pPr>
-        <w:rPr>
-          <w:lang w:val="tr-TR"/>
-        </w:rPr>
-      </w:pPr>
-      <w:r>
-        <w:rPr>
-          <w:noProof/>
-          <w:lang w:val="tr-TR" w:eastAsia="tr-TR"/>
-        </w:rPr>
         <w:drawing>
           <wp:inline distT="0" distB="0" distL="0" distR="0">
             <wp:extent cx="5760720" cy="2852900"/>
@@ -2847,7 +2969,7 @@
                     </pic:cNvPicPr>
                   </pic:nvPicPr>
                   <pic:blipFill>
-                    <a:blip r:embed="rId16" cstate="print"/>
+                    <a:blip r:embed="rId18" cstate="print"/>
                     <a:srcRect/>
                     <a:stretch>
                       <a:fillRect/>
@@ -3805,7 +3927,7 @@
 </file>
 
 <file path=customXml/itemProps1.xml><?xml version="1.0" encoding="utf-8"?>
-<ds:datastoreItem xmlns:ds="http://schemas.openxmlformats.org/officeDocument/2006/customXml" ds:itemID="{AD311FC4-04D7-4A1D-B205-A159773DD9DC}">
+<ds:datastoreItem xmlns:ds="http://schemas.openxmlformats.org/officeDocument/2006/customXml" ds:itemID="{C011BA7A-11A9-4A95-830B-7F8E609593DB}">
   <ds:schemaRefs>
     <ds:schemaRef ds:uri="http://schemas.openxmlformats.org/officeDocument/2006/bibliography"/>
   </ds:schemaRefs>

</xml_diff>